<commit_message>
Adding conclusions and next steps
</commit_message>
<xml_diff>
--- a/Final Report.docx
+++ b/Final Report.docx
@@ -549,10 +549,7 @@
       <w:sdtContent>
         <w:p>
           <w:r>
-            <w:t>The data acquisition and data wrang</w:t>
-          </w:r>
-          <w:r>
-            <w:t>ling was divided in the following parts:</w:t>
+            <w:t>The data acquisition and data wrangling was divided in the following parts:</w:t>
           </w:r>
         </w:p>
       </w:sdtContent>
@@ -652,10 +649,7 @@
             <w:ind w:left="360"/>
           </w:pPr>
           <w:r>
-            <w:t>Findin</w:t>
-          </w:r>
-          <w:r>
-            <w:t>gs:</w:t>
+            <w:t>Findings:</w:t>
           </w:r>
         </w:p>
       </w:sdtContent>
@@ -734,13 +728,7 @@
             <w:rPr>
               <w:color w:val="000000"/>
             </w:rPr>
-            <w:t xml:space="preserve">All the data by state corresponding to the same variable was fetched in a loop and concatenated while adding the state information. It was nested in a loop corresponding to all the variables of interest where after fetching each variable, merged them in a </w:t>
-          </w:r>
-          <w:r>
-            <w:rPr>
-              <w:color w:val="000000"/>
-            </w:rPr>
-            <w:t xml:space="preserve">single view. </w:t>
+            <w:t xml:space="preserve">All the data by state corresponding to the same variable was fetched in a loop and concatenated while adding the state information. It was nested in a loop corresponding to all the variables of interest where after fetching each variable, merged them in a single view. </w:t>
           </w:r>
         </w:p>
       </w:sdtContent>
@@ -860,13 +848,7 @@
             <w:rPr>
               <w:color w:val="000000"/>
             </w:rPr>
-            <w:t xml:space="preserve">API Exploration, data acquisition and data wrangling of data in order to get a single view data set of temperatures by </w:t>
-          </w:r>
-          <w:r>
-            <w:rPr>
-              <w:color w:val="000000"/>
-            </w:rPr>
-            <w:t>state per month in a year.</w:t>
+            <w:t>API Exploration, data acquisition and data wrangling of data in order to get a single view data set of temperatures by state per month in a year.</w:t>
           </w:r>
         </w:p>
       </w:sdtContent>
@@ -982,13 +964,7 @@
             <w:rPr>
               <w:color w:val="000000"/>
             </w:rPr>
-            <w:t xml:space="preserve">   A couple of loops where nested to fetch data per state per month to cope with the fetching limit. The first loop was used to get the data from all the stations in a State in a month. It was then grouped by date and variables to get the mean of all th</w:t>
-          </w:r>
-          <w:r>
-            <w:rPr>
-              <w:color w:val="000000"/>
-            </w:rPr>
-            <w:t>e stations in the state during that month. The group was unstacked to be able to concatenate with the information of the following month while adding the corresponding State information. This was nested in a per-state loop.</w:t>
+            <w:t xml:space="preserve">   A couple of loops where nested to fetch data per state per month to cope with the fetching limit. The first loop was used to get the data from all the stations in a State in a month. It was then grouped by date and variables to get the mean of all the stations in the state during that month. The group was unstacked to be able to concatenate with the information of the following month while adding the corresponding State information. This was nested in a per-state loop.</w:t>
           </w:r>
         </w:p>
       </w:sdtContent>
@@ -1022,14 +998,7 @@
               <w:rFonts w:ascii="Cambria" w:eastAsia="Cambria" w:hAnsi="Cambria" w:cs="Cambria"/>
               <w:color w:val="4F81BD"/>
             </w:rPr>
-            <w:t xml:space="preserve">Merging EIA and NOAA Datasets </w:t>
-          </w:r>
-          <w:r>
-            <w:rPr>
-              <w:rFonts w:ascii="Cambria" w:eastAsia="Cambria" w:hAnsi="Cambria" w:cs="Cambria"/>
-              <w:color w:val="4F81BD"/>
-            </w:rPr>
-            <w:t xml:space="preserve">of one year data </w:t>
+            <w:t xml:space="preserve">Merging EIA and NOAA Datasets of one year data </w:t>
           </w:r>
         </w:p>
       </w:sdtContent>
@@ -1148,13 +1117,7 @@
             <w:rPr>
               <w:color w:val="000000"/>
             </w:rPr>
-            <w:t>The ISO3166 acronyms for US states with its correspondent states where searched and pl</w:t>
-          </w:r>
-          <w:r>
-            <w:rPr>
-              <w:color w:val="000000"/>
-            </w:rPr>
-            <w:t xml:space="preserve">aced in a csv file. </w:t>
+            <w:t xml:space="preserve">The ISO3166 acronyms for US states with its correspondent states where searched and placed in a csv file. </w:t>
           </w:r>
         </w:p>
       </w:sdtContent>
@@ -1536,13 +1499,7 @@
             <w:rPr>
               <w:color w:val="000000"/>
             </w:rPr>
-            <w:t>The three previous steps (1.- EIA date set acquisition per month by state in a year, 2.- NOAA data set Acquisition per month by state in a year, and 3.- Merging of EIA and NOAA data sets) were nested in a loop to get 18 years of data and save them in indiv</w:t>
-          </w:r>
-          <w:r>
-            <w:rPr>
-              <w:color w:val="000000"/>
-            </w:rPr>
-            <w:t>iduals .csv files per year.</w:t>
+            <w:t>The three previous steps (1.- EIA date set acquisition per month by state in a year, 2.- NOAA data set Acquisition per month by state in a year, and 3.- Merging of EIA and NOAA data sets) were nested in a loop to get 18 years of data and save them in individuals .csv files per year.</w:t>
           </w:r>
         </w:p>
       </w:sdtContent>
@@ -1705,13 +1662,7 @@
             <w:rPr>
               <w:color w:val="000000"/>
             </w:rPr>
-            <w:t xml:space="preserve"> </w:t>
-          </w:r>
-          <w:r>
-            <w:rPr>
-              <w:color w:val="000000"/>
-            </w:rPr>
-            <w:t>noaa_YYYY_YYY.csv      - one file per NOAA year fetched</w:t>
+            <w:t xml:space="preserve"> noaa_YYYY_YYY.csv      - one file per NOAA year fetched</w:t>
           </w:r>
         </w:p>
       </w:sdtContent>
@@ -1962,13 +1913,7 @@
             <w:rPr>
               <w:color w:val="000000"/>
             </w:rPr>
-            <w:t xml:space="preserve"> A .csv file </w:t>
-          </w:r>
-          <w:r>
-            <w:rPr>
-              <w:color w:val="000000"/>
-            </w:rPr>
-            <w:t>was found available in EIA website with the mean annual "number of accounts" for each state. This file was downloaded and used as a reference for later interpolation of the "number of accounts", if needed.</w:t>
+            <w:t xml:space="preserve"> A .csv file was found available in EIA website with the mean annual "number of accounts" for each state. This file was downloaded and used as a reference for later interpolation of the "number of accounts", if needed.</w:t>
           </w:r>
         </w:p>
       </w:sdtContent>
@@ -2030,13 +1975,7 @@
             <w:rPr>
               <w:color w:val="000000"/>
             </w:rPr>
-            <w:t>Finding</w:t>
-          </w:r>
-          <w:r>
-            <w:rPr>
-              <w:color w:val="000000"/>
-            </w:rPr>
-            <w:t>s:</w:t>
+            <w:t>Findings:</w:t>
           </w:r>
         </w:p>
       </w:sdtContent>
@@ -2076,13 +2015,7 @@
             <w:rPr>
               <w:color w:val="000000"/>
             </w:rPr>
-            <w:t xml:space="preserve"> of 'Net generation' where 'District of Columbia' presents some negative values. Retail Electricity Price of "District of Columbia" presents </w:t>
-          </w:r>
-          <w:r>
-            <w:rPr>
-              <w:color w:val="000000"/>
-            </w:rPr>
-            <w:t xml:space="preserve">an irregular </w:t>
+            <w:t xml:space="preserve"> of 'Net generation' where 'District of Columbia' presents some negative values. Retail Electricity Price of "District of Columbia" presents an irregular </w:t>
           </w:r>
           <w:r>
             <w:t>pattern</w:t>
@@ -2373,16 +2306,7 @@
               <w:sz w:val="21"/>
               <w:szCs w:val="21"/>
             </w:rPr>
-            <w:t xml:space="preserve">It has been </w:t>
-          </w:r>
-          <w:r>
-            <w:rPr>
-              <w:rFonts w:ascii="Helvetica Neue" w:eastAsia="Helvetica Neue" w:hAnsi="Helvetica Neue" w:cs="Helvetica Neue"/>
-              <w:color w:val="000000"/>
-              <w:sz w:val="21"/>
-              <w:szCs w:val="21"/>
-            </w:rPr>
-            <w:t>a steady increase in annual aggregated average of electricity price in USA over the last 18 years.</w:t>
+            <w:t>It has been a steady increase in annual aggregated average of electricity price in USA over the last 18 years.</w:t>
           </w:r>
         </w:p>
       </w:sdtContent>
@@ -2582,16 +2506,7 @@
               <w:sz w:val="21"/>
               <w:szCs w:val="21"/>
             </w:rPr>
-            <w:t xml:space="preserve"> data from 2001 to 2018 of average electricity price in USA per month is presented below. The months of higher temperature present higher prices. A seasonality or correlation between Electricity Price and Temperat</w:t>
-          </w:r>
-          <w:r>
-            <w:rPr>
-              <w:rFonts w:ascii="Helvetica Neue" w:eastAsia="Helvetica Neue" w:hAnsi="Helvetica Neue" w:cs="Helvetica Neue"/>
-              <w:color w:val="000000"/>
-              <w:sz w:val="21"/>
-              <w:szCs w:val="21"/>
-            </w:rPr>
-            <w:t>ure is identified</w:t>
+            <w:t xml:space="preserve"> data from 2001 to 2018 of average electricity price in USA per month is presented below. The months of higher temperature present higher prices. A seasonality or correlation between Electricity Price and Temperature is identified</w:t>
           </w:r>
         </w:p>
       </w:sdtContent>
@@ -2774,10 +2689,7 @@
           </w:r>
           <w:proofErr w:type="gramStart"/>
           <w:r>
-            <w:t>Therefore, the importance of studying these features (Figure 4) and comparing them wi</w:t>
-          </w:r>
-          <w:r>
-            <w:t>th price and revenue (Figure 5).</w:t>
+            <w:t>Therefore, the importance of studying these features (Figure 4) and comparing them with price and revenue (Figure 5).</w:t>
           </w:r>
           <w:proofErr w:type="gramEnd"/>
           <w:r>
@@ -3468,10 +3380,7 @@
       <w:sdtContent>
         <w:p>
           <w:r>
-            <w:t>As expected, Figur</w:t>
-          </w:r>
-          <w:r>
-            <w:t>e 6 shows a relationship between the number of customer accounts and demand (Retail sales of Electricity).</w:t>
+            <w:t>As expected, Figure 6 shows a relationship between the number of customer accounts and demand (Retail sales of Electricity).</w:t>
           </w:r>
         </w:p>
       </w:sdtContent>
@@ -3485,10 +3394,7 @@
       <w:sdtContent>
         <w:p>
           <w:r>
-            <w:t>The size of the bubble represents the aggregated average of retail price of electricity. At this point it is not clear the relationship between num</w:t>
-          </w:r>
-          <w:r>
-            <w:t>ber of customer accounts and price, if any. But certainly there is a relationship between number of accounts and Net generation. Therefore, number of accounts is a feature that has to be considered in forecasting.</w:t>
+            <w:t>The size of the bubble represents the aggregated average of retail price of electricity. At this point it is not clear the relationship between number of customer accounts and price, if any. But certainly there is a relationship between number of accounts and Net generation. Therefore, number of accounts is a feature that has to be considered in forecasting.</w:t>
           </w:r>
         </w:p>
       </w:sdtContent>
@@ -3644,10 +3550,7 @@
       <w:sdtContent>
         <w:p>
           <w:r>
-            <w:t>In Figure 1Figure 2 was visualized that the average retail price of electricity has increased over the last years. A deeper analysis is done by comparing data from three different years into the period 2001-2018 per region.  For this analysis the years 200</w:t>
-          </w:r>
-          <w:r>
-            <w:t>1, 2009 and 2018 were selected for comparison purposes. The figure below shows the percentiles (boxplot) and distribution of the average retail price of electricity per region.</w:t>
+            <w:t>In Figure 1Figure 2 was visualized that the average retail price of electricity has increased over the last years. A deeper analysis is done by comparing data from three different years into the period 2001-2018 per region.  For this analysis the years 2001, 2009 and 2018 were selected for comparison purposes. The figure below shows the percentiles (boxplot) and distribution of the average retail price of electricity per region.</w:t>
           </w:r>
         </w:p>
       </w:sdtContent>
@@ -3661,10 +3564,7 @@
       <w:sdtContent>
         <w:p>
           <w:r>
-            <w:t>It is observed that there is a tendency in electricity price increase. No sig</w:t>
-          </w:r>
-          <w:r>
-            <w:t>nificant outliers were identified. The regions with higher average price variance are the pacific continuous and non-continuous regions.</w:t>
+            <w:t>It is observed that there is a tendency in electricity price increase. No significant outliers were identified. The regions with higher average price variance are the pacific continuous and non-continuous regions.</w:t>
           </w:r>
         </w:p>
       </w:sdtContent>
@@ -3776,13 +3676,7 @@
       <w:sdtContent>
         <w:p>
           <w:r>
-            <w:t>A correlation between average temperature a</w:t>
-          </w:r>
-          <w:r>
-            <w:t xml:space="preserve">nd price was visualized in Figure 3. Therefore a fast calculation of the aggregated USA temperatures (TMAX, TAVG and TMIN) was done, finding that TMIN (Minimum temperature) has the higher correlation. In this part, the correlation between TMIN and average </w:t>
-          </w:r>
-          <w:r>
-            <w:t>retail price of electricity was quantified, as well as, the probability that such correlation might appear as shown below. The probability was found by bootstrapping the data per region per year.</w:t>
+            <w:t>A correlation between average temperature and price was visualized in Figure 3. Therefore a fast calculation of the aggregated USA temperatures (TMAX, TAVG and TMIN) was done, finding that TMIN (Minimum temperature) has the higher correlation. In this part, the correlation between TMIN and average retail price of electricity was quantified, as well as, the probability that such correlation might appear as shown below. The probability was found by bootstrapping the data per region per year.</w:t>
           </w:r>
         </w:p>
       </w:sdtContent>
@@ -3955,16 +3849,7 @@
               <w:sz w:val="18"/>
               <w:szCs w:val="18"/>
             </w:rPr>
-            <w:t xml:space="preserve"> Correlation (TMIN and Average Retail</w:t>
-          </w:r>
-          <w:r>
-            <w:rPr>
-              <w:b/>
-              <w:color w:val="4F81BD"/>
-              <w:sz w:val="18"/>
-              <w:szCs w:val="18"/>
-            </w:rPr>
-            <w:t xml:space="preserve"> Price) and probability of occurrence of such correlation per region</w:t>
+            <w:t xml:space="preserve"> Correlation (TMIN and Average Retail Price) and probability of occurrence of such correlation per region</w:t>
           </w:r>
         </w:p>
       </w:sdtContent>
@@ -4072,16 +3957,7 @@
           <w:sz w:val="21"/>
           <w:szCs w:val="21"/>
         </w:rPr>
-        <w:t>T</w:t>
-      </w:r>
-      <w:r>
-        <w:rPr>
-          <w:rFonts w:ascii="Helvetica Neue" w:hAnsi="Helvetica Neue" w:cs="Arial"/>
-          <w:color w:val="000000"/>
-          <w:sz w:val="21"/>
-          <w:szCs w:val="21"/>
-        </w:rPr>
-        <w:t>he Data is Time Series and non-stationary due to:</w:t>
+        <w:t>The Data is Time Series and non-stationary due to:</w:t>
       </w:r>
     </w:p>
     <w:p>
@@ -8245,25 +8121,7 @@
           <w:sz w:val="21"/>
           <w:szCs w:val="21"/>
         </w:rPr>
-        <w:t xml:space="preserve">Moving Average + </w:t>
-      </w:r>
-      <w:r>
-        <w:rPr>
-          <w:rFonts w:ascii="Helvetica Neue" w:hAnsi="Helvetica Neue" w:cs="Arial"/>
-          <w:color w:val="000000"/>
-          <w:sz w:val="21"/>
-          <w:szCs w:val="21"/>
-        </w:rPr>
-        <w:t>Ridge</w:t>
-      </w:r>
-      <w:r>
-        <w:rPr>
-          <w:rFonts w:ascii="Helvetica Neue" w:hAnsi="Helvetica Neue" w:cs="Arial"/>
-          <w:color w:val="000000"/>
-          <w:sz w:val="21"/>
-          <w:szCs w:val="21"/>
-        </w:rPr>
-        <w:t xml:space="preserve"> **</w:t>
+        <w:t>Moving Average + Ridge **</w:t>
       </w:r>
     </w:p>
     <w:p>
@@ -9769,13 +9627,336 @@
         </w:numPr>
       </w:pPr>
       <w:r>
+        <w:lastRenderedPageBreak/>
         <w:t>Conclusions</w:t>
       </w:r>
     </w:p>
     <w:p>
-      <w:bookmarkStart w:id="21" w:name="_GoBack"/>
-      <w:bookmarkEnd w:id="21"/>
+      <w:pPr>
+        <w:pStyle w:val="ListParagraph"/>
+        <w:numPr>
+          <w:ilvl w:val="0"/>
+          <w:numId w:val="9"/>
+        </w:numPr>
+        <w:spacing w:after="0" w:line="300" w:lineRule="atLeast"/>
+        <w:rPr>
+          <w:rFonts w:ascii="Helvetica Neue" w:eastAsia="Times New Roman" w:hAnsi="Helvetica Neue" w:cs="Arial"/>
+          <w:color w:val="000000"/>
+          <w:sz w:val="21"/>
+          <w:szCs w:val="21"/>
+        </w:rPr>
+      </w:pPr>
+      <w:r>
+        <w:rPr>
+          <w:rFonts w:ascii="Helvetica Neue" w:eastAsia="Times New Roman" w:hAnsi="Helvetica Neue" w:cs="Arial"/>
+          <w:color w:val="000000"/>
+          <w:sz w:val="21"/>
+          <w:szCs w:val="21"/>
+        </w:rPr>
+        <w:t xml:space="preserve">Time Series models as </w:t>
+      </w:r>
+      <w:proofErr w:type="spellStart"/>
+      <w:r>
+        <w:rPr>
+          <w:rFonts w:ascii="Helvetica Neue" w:eastAsia="Times New Roman" w:hAnsi="Helvetica Neue" w:cs="Arial"/>
+          <w:color w:val="000000"/>
+          <w:sz w:val="21"/>
+          <w:szCs w:val="21"/>
+        </w:rPr>
+        <w:t>fbprophet</w:t>
+      </w:r>
+      <w:proofErr w:type="spellEnd"/>
+      <w:r>
+        <w:rPr>
+          <w:rFonts w:ascii="Helvetica Neue" w:eastAsia="Times New Roman" w:hAnsi="Helvetica Neue" w:cs="Arial"/>
+          <w:color w:val="000000"/>
+          <w:sz w:val="21"/>
+          <w:szCs w:val="21"/>
+        </w:rPr>
+        <w:t xml:space="preserve"> and ARIMA are good options to forecast prices based on historical trends and seasonality. As </w:t>
+      </w:r>
+      <w:proofErr w:type="spellStart"/>
+      <w:r>
+        <w:rPr>
+          <w:rFonts w:ascii="Helvetica Neue" w:eastAsia="Times New Roman" w:hAnsi="Helvetica Neue" w:cs="Arial"/>
+          <w:color w:val="000000"/>
+          <w:sz w:val="21"/>
+          <w:szCs w:val="21"/>
+        </w:rPr>
+        <w:t>fbprophet</w:t>
+      </w:r>
+      <w:proofErr w:type="spellEnd"/>
+      <w:r>
+        <w:rPr>
+          <w:rFonts w:ascii="Helvetica Neue" w:eastAsia="Times New Roman" w:hAnsi="Helvetica Neue" w:cs="Arial"/>
+          <w:color w:val="000000"/>
+          <w:sz w:val="21"/>
+          <w:szCs w:val="21"/>
+        </w:rPr>
+        <w:t xml:space="preserve"> breaks down the seasonality and trend, this model also allows forecasting the fluctuations that actually impact the electricity business operations.</w:t>
+      </w:r>
     </w:p>
+    <w:p>
+      <w:pPr>
+        <w:pStyle w:val="ListParagraph"/>
+        <w:numPr>
+          <w:ilvl w:val="0"/>
+          <w:numId w:val="9"/>
+        </w:numPr>
+        <w:spacing w:after="0" w:line="300" w:lineRule="atLeast"/>
+        <w:rPr>
+          <w:rFonts w:ascii="Helvetica Neue" w:eastAsia="Times New Roman" w:hAnsi="Helvetica Neue" w:cs="Arial"/>
+          <w:color w:val="000000"/>
+          <w:sz w:val="21"/>
+          <w:szCs w:val="21"/>
+        </w:rPr>
+      </w:pPr>
+      <w:r>
+        <w:rPr>
+          <w:rFonts w:ascii="Helvetica Neue" w:eastAsia="Times New Roman" w:hAnsi="Helvetica Neue" w:cs="Arial"/>
+          <w:color w:val="000000"/>
+          <w:sz w:val="21"/>
+          <w:szCs w:val="21"/>
+        </w:rPr>
+        <w:t xml:space="preserve">It is possible to break down the trend and the seasonality using the combined models </w:t>
+      </w:r>
+      <w:proofErr w:type="spellStart"/>
+      <w:r>
+        <w:rPr>
+          <w:rFonts w:ascii="Helvetica Neue" w:eastAsia="Times New Roman" w:hAnsi="Helvetica Neue" w:cs="Arial"/>
+          <w:color w:val="000000"/>
+          <w:sz w:val="21"/>
+          <w:szCs w:val="21"/>
+        </w:rPr>
+        <w:t>Mov_Avg</w:t>
+      </w:r>
+      <w:proofErr w:type="spellEnd"/>
+      <w:r>
+        <w:rPr>
+          <w:rFonts w:ascii="Helvetica Neue" w:eastAsia="Times New Roman" w:hAnsi="Helvetica Neue" w:cs="Arial"/>
+          <w:color w:val="000000"/>
+          <w:sz w:val="21"/>
+          <w:szCs w:val="21"/>
+        </w:rPr>
+        <w:t xml:space="preserve"> + other </w:t>
+      </w:r>
+      <w:proofErr w:type="spellStart"/>
+      <w:r>
+        <w:rPr>
+          <w:rFonts w:ascii="Helvetica Neue" w:eastAsia="Times New Roman" w:hAnsi="Helvetica Neue" w:cs="Arial"/>
+          <w:color w:val="000000"/>
+          <w:sz w:val="21"/>
+          <w:szCs w:val="21"/>
+        </w:rPr>
+        <w:t>regressor</w:t>
+      </w:r>
+      <w:proofErr w:type="spellEnd"/>
+      <w:r>
+        <w:rPr>
+          <w:rFonts w:ascii="Helvetica Neue" w:eastAsia="Times New Roman" w:hAnsi="Helvetica Neue" w:cs="Arial"/>
+          <w:color w:val="000000"/>
+          <w:sz w:val="21"/>
+          <w:szCs w:val="21"/>
+        </w:rPr>
+        <w:t xml:space="preserve">. The other </w:t>
+      </w:r>
+      <w:proofErr w:type="spellStart"/>
+      <w:r>
+        <w:rPr>
+          <w:rFonts w:ascii="Helvetica Neue" w:eastAsia="Times New Roman" w:hAnsi="Helvetica Neue" w:cs="Arial"/>
+          <w:color w:val="000000"/>
+          <w:sz w:val="21"/>
+          <w:szCs w:val="21"/>
+        </w:rPr>
+        <w:t>regressors</w:t>
+      </w:r>
+      <w:proofErr w:type="spellEnd"/>
+      <w:r>
+        <w:rPr>
+          <w:rFonts w:ascii="Helvetica Neue" w:eastAsia="Times New Roman" w:hAnsi="Helvetica Neue" w:cs="Arial"/>
+          <w:color w:val="000000"/>
+          <w:sz w:val="21"/>
+          <w:szCs w:val="21"/>
+        </w:rPr>
+        <w:t xml:space="preserve"> as Linear Regression, Lasso, Ridge and </w:t>
+      </w:r>
+      <w:proofErr w:type="spellStart"/>
+      <w:r>
+        <w:rPr>
+          <w:rFonts w:ascii="Helvetica Neue" w:eastAsia="Times New Roman" w:hAnsi="Helvetica Neue" w:cs="Arial"/>
+          <w:color w:val="000000"/>
+          <w:sz w:val="21"/>
+          <w:szCs w:val="21"/>
+        </w:rPr>
+        <w:t>ElasticiNet</w:t>
+      </w:r>
+      <w:proofErr w:type="spellEnd"/>
+      <w:r>
+        <w:rPr>
+          <w:rFonts w:ascii="Helvetica Neue" w:eastAsia="Times New Roman" w:hAnsi="Helvetica Neue" w:cs="Arial"/>
+          <w:color w:val="000000"/>
+          <w:sz w:val="21"/>
+          <w:szCs w:val="21"/>
+        </w:rPr>
+        <w:t xml:space="preserve"> have performance comparable to </w:t>
+      </w:r>
+      <w:proofErr w:type="spellStart"/>
+      <w:r>
+        <w:rPr>
+          <w:rFonts w:ascii="Helvetica Neue" w:eastAsia="Times New Roman" w:hAnsi="Helvetica Neue" w:cs="Arial"/>
+          <w:color w:val="000000"/>
+          <w:sz w:val="21"/>
+          <w:szCs w:val="21"/>
+        </w:rPr>
+        <w:t>fbprophet</w:t>
+      </w:r>
+      <w:proofErr w:type="spellEnd"/>
+      <w:r>
+        <w:rPr>
+          <w:rFonts w:ascii="Helvetica Neue" w:eastAsia="Times New Roman" w:hAnsi="Helvetica Neue" w:cs="Arial"/>
+          <w:color w:val="000000"/>
+          <w:sz w:val="21"/>
+          <w:szCs w:val="21"/>
+        </w:rPr>
+        <w:t xml:space="preserve"> and ARIMA model. The main difference is that the time series models as </w:t>
+      </w:r>
+      <w:proofErr w:type="spellStart"/>
+      <w:r>
+        <w:rPr>
+          <w:rFonts w:ascii="Helvetica Neue" w:eastAsia="Times New Roman" w:hAnsi="Helvetica Neue" w:cs="Arial"/>
+          <w:color w:val="000000"/>
+          <w:sz w:val="21"/>
+          <w:szCs w:val="21"/>
+        </w:rPr>
+        <w:t>fbprophet</w:t>
+      </w:r>
+      <w:proofErr w:type="spellEnd"/>
+      <w:r>
+        <w:rPr>
+          <w:rFonts w:ascii="Helvetica Neue" w:eastAsia="Times New Roman" w:hAnsi="Helvetica Neue" w:cs="Arial"/>
+          <w:color w:val="000000"/>
+          <w:sz w:val="21"/>
+          <w:szCs w:val="21"/>
+        </w:rPr>
+        <w:t xml:space="preserve"> and ARIMA use as only feature the date-time information while the combine models use other features to forecast the differentiated (seasonality) part.</w:t>
+      </w:r>
+    </w:p>
+    <w:p>
+      <w:pPr>
+        <w:pStyle w:val="ListParagraph"/>
+        <w:numPr>
+          <w:ilvl w:val="0"/>
+          <w:numId w:val="9"/>
+        </w:numPr>
+        <w:spacing w:after="0" w:line="300" w:lineRule="atLeast"/>
+        <w:rPr>
+          <w:rFonts w:ascii="Helvetica Neue" w:eastAsia="Times New Roman" w:hAnsi="Helvetica Neue" w:cs="Arial"/>
+          <w:color w:val="000000"/>
+          <w:sz w:val="21"/>
+          <w:szCs w:val="21"/>
+        </w:rPr>
+      </w:pPr>
+      <w:r>
+        <w:rPr>
+          <w:rFonts w:ascii="Helvetica Neue" w:eastAsia="Times New Roman" w:hAnsi="Helvetica Neue" w:cs="Arial"/>
+          <w:color w:val="000000"/>
+          <w:sz w:val="21"/>
+          <w:szCs w:val="21"/>
+        </w:rPr>
+        <w:t xml:space="preserve">The combined model </w:t>
+      </w:r>
+      <w:proofErr w:type="spellStart"/>
+      <w:r>
+        <w:rPr>
+          <w:rFonts w:ascii="Helvetica Neue" w:eastAsia="Times New Roman" w:hAnsi="Helvetica Neue" w:cs="Arial"/>
+          <w:color w:val="000000"/>
+          <w:sz w:val="21"/>
+          <w:szCs w:val="21"/>
+        </w:rPr>
+        <w:t>Mov_Avg</w:t>
+      </w:r>
+      <w:proofErr w:type="spellEnd"/>
+      <w:r>
+        <w:rPr>
+          <w:rFonts w:ascii="Helvetica Neue" w:eastAsia="Times New Roman" w:hAnsi="Helvetica Neue" w:cs="Arial"/>
+          <w:color w:val="000000"/>
+          <w:sz w:val="21"/>
+          <w:szCs w:val="21"/>
+        </w:rPr>
+        <w:t xml:space="preserve"> + Linear Regression uses as features the temperature information (TAVG, TMAX, TMIN) while the other considered combined models consider Net Generation, Retails sales of Electricity, Revenue, Number of customer accounts and month beside the temperature features.</w:t>
+      </w:r>
+    </w:p>
+    <w:p>
+      <w:pPr>
+        <w:pStyle w:val="ListParagraph"/>
+        <w:numPr>
+          <w:ilvl w:val="0"/>
+          <w:numId w:val="9"/>
+        </w:numPr>
+        <w:spacing w:after="0" w:line="300" w:lineRule="atLeast"/>
+        <w:rPr>
+          <w:rFonts w:ascii="Helvetica Neue" w:eastAsia="Times New Roman" w:hAnsi="Helvetica Neue" w:cs="Arial"/>
+          <w:color w:val="000000"/>
+          <w:sz w:val="21"/>
+          <w:szCs w:val="21"/>
+        </w:rPr>
+      </w:pPr>
+      <w:r>
+        <w:rPr>
+          <w:rFonts w:ascii="Helvetica Neue" w:eastAsia="Times New Roman" w:hAnsi="Helvetica Neue" w:cs="Arial"/>
+          <w:color w:val="000000"/>
+          <w:sz w:val="21"/>
+          <w:szCs w:val="21"/>
+        </w:rPr>
+        <w:t xml:space="preserve">The best model to use would depend on the purpose of the forecast and the available information. </w:t>
+      </w:r>
+    </w:p>
+    <w:p>
+      <w:pPr>
+        <w:pStyle w:val="ListParagraph"/>
+        <w:numPr>
+          <w:ilvl w:val="0"/>
+          <w:numId w:val="9"/>
+        </w:numPr>
+        <w:spacing w:after="0" w:line="300" w:lineRule="atLeast"/>
+        <w:rPr>
+          <w:rFonts w:ascii="Helvetica Neue" w:eastAsia="Times New Roman" w:hAnsi="Helvetica Neue" w:cs="Arial"/>
+          <w:color w:val="000000"/>
+          <w:sz w:val="21"/>
+          <w:szCs w:val="21"/>
+        </w:rPr>
+      </w:pPr>
+      <w:r>
+        <w:rPr>
+          <w:rFonts w:ascii="Helvetica Neue" w:eastAsia="Times New Roman" w:hAnsi="Helvetica Neue" w:cs="Arial"/>
+          <w:color w:val="000000"/>
+          <w:sz w:val="21"/>
+          <w:szCs w:val="21"/>
+        </w:rPr>
+        <w:t xml:space="preserve">It is recommended to </w:t>
+      </w:r>
+      <w:proofErr w:type="gramStart"/>
+      <w:r>
+        <w:rPr>
+          <w:rFonts w:ascii="Helvetica Neue" w:eastAsia="Times New Roman" w:hAnsi="Helvetica Neue" w:cs="Arial"/>
+          <w:color w:val="000000"/>
+          <w:sz w:val="21"/>
+          <w:szCs w:val="21"/>
+        </w:rPr>
+        <w:t>re-trained</w:t>
+      </w:r>
+      <w:proofErr w:type="gramEnd"/>
+      <w:r>
+        <w:rPr>
+          <w:rFonts w:ascii="Helvetica Neue" w:eastAsia="Times New Roman" w:hAnsi="Helvetica Neue" w:cs="Arial"/>
+          <w:color w:val="000000"/>
+          <w:sz w:val="21"/>
+          <w:szCs w:val="21"/>
+        </w:rPr>
+        <w:t xml:space="preserve"> the selected model with new data in order to capture changes on patterns of behavior.</w:t>
+      </w:r>
+    </w:p>
+    <w:p/>
     <w:p>
       <w:pPr>
         <w:pStyle w:val="Heading1"/>
@@ -9785,11 +9966,42 @@
         </w:numPr>
       </w:pPr>
       <w:r>
-        <w:lastRenderedPageBreak/>
         <w:t>Next Steps</w:t>
       </w:r>
     </w:p>
-    <w:p/>
+    <w:p>
+      <w:r>
+        <w:rPr>
+          <w:rFonts w:ascii="Helvetica Neue" w:hAnsi="Helvetica Neue" w:cs="Arial"/>
+          <w:color w:val="000000"/>
+          <w:sz w:val="21"/>
+          <w:szCs w:val="21"/>
+        </w:rPr>
+        <w:t xml:space="preserve">The current analysis was based on US average temperature. Nevertheless, </w:t>
+      </w:r>
+      <w:proofErr w:type="gramStart"/>
+      <w:r>
+        <w:rPr>
+          <w:rFonts w:ascii="Helvetica Neue" w:hAnsi="Helvetica Neue" w:cs="Arial"/>
+          <w:color w:val="000000"/>
+          <w:sz w:val="21"/>
+          <w:szCs w:val="21"/>
+        </w:rPr>
+        <w:t>individual models per US region has</w:t>
+      </w:r>
+      <w:proofErr w:type="gramEnd"/>
+      <w:r>
+        <w:rPr>
+          <w:rFonts w:ascii="Helvetica Neue" w:hAnsi="Helvetica Neue" w:cs="Arial"/>
+          <w:color w:val="000000"/>
+          <w:sz w:val="21"/>
+          <w:szCs w:val="21"/>
+        </w:rPr>
+        <w:t xml:space="preserve"> to be tuned in order to be able to forecast Electricity price at any state of USA.</w:t>
+      </w:r>
+      <w:bookmarkStart w:id="21" w:name="_GoBack"/>
+      <w:bookmarkEnd w:id="21"/>
+    </w:p>
     <w:sectPr>
       <w:pgSz w:w="12240" w:h="15840"/>
       <w:pgMar w:top="630" w:right="1440" w:bottom="990" w:left="1440" w:header="720" w:footer="720" w:gutter="0"/>
@@ -10743,6 +10955,95 @@
         <w:rFonts w:ascii="Wingdings" w:hAnsi="Wingdings" w:hint="default"/>
         <w:sz w:val="20"/>
       </w:rPr>
+    </w:lvl>
+  </w:abstractNum>
+  <w:abstractNum w:abstractNumId="8">
+    <w:nsid w:val="7C04007B"/>
+    <w:multiLevelType w:val="hybridMultilevel"/>
+    <w:tmpl w:val="36024606"/>
+    <w:lvl w:ilvl="0" w:tplc="04090001">
+      <w:start w:val="1"/>
+      <w:numFmt w:val="bullet"/>
+      <w:lvlText w:val=""/>
+      <w:lvlJc w:val="left"/>
+      <w:pPr>
+        <w:ind w:left="360" w:hanging="360"/>
+      </w:pPr>
+      <w:rPr>
+        <w:rFonts w:ascii="Symbol" w:hAnsi="Symbol" w:hint="default"/>
+      </w:rPr>
+    </w:lvl>
+    <w:lvl w:ilvl="1" w:tplc="04090019" w:tentative="1">
+      <w:start w:val="1"/>
+      <w:numFmt w:val="lowerLetter"/>
+      <w:lvlText w:val="%2."/>
+      <w:lvlJc w:val="left"/>
+      <w:pPr>
+        <w:ind w:left="1080" w:hanging="360"/>
+      </w:pPr>
+    </w:lvl>
+    <w:lvl w:ilvl="2" w:tplc="0409001B" w:tentative="1">
+      <w:start w:val="1"/>
+      <w:numFmt w:val="lowerRoman"/>
+      <w:lvlText w:val="%3."/>
+      <w:lvlJc w:val="right"/>
+      <w:pPr>
+        <w:ind w:left="1800" w:hanging="180"/>
+      </w:pPr>
+    </w:lvl>
+    <w:lvl w:ilvl="3" w:tplc="0409000F" w:tentative="1">
+      <w:start w:val="1"/>
+      <w:numFmt w:val="decimal"/>
+      <w:lvlText w:val="%4."/>
+      <w:lvlJc w:val="left"/>
+      <w:pPr>
+        <w:ind w:left="2520" w:hanging="360"/>
+      </w:pPr>
+    </w:lvl>
+    <w:lvl w:ilvl="4" w:tplc="04090019" w:tentative="1">
+      <w:start w:val="1"/>
+      <w:numFmt w:val="lowerLetter"/>
+      <w:lvlText w:val="%5."/>
+      <w:lvlJc w:val="left"/>
+      <w:pPr>
+        <w:ind w:left="3240" w:hanging="360"/>
+      </w:pPr>
+    </w:lvl>
+    <w:lvl w:ilvl="5" w:tplc="0409001B" w:tentative="1">
+      <w:start w:val="1"/>
+      <w:numFmt w:val="lowerRoman"/>
+      <w:lvlText w:val="%6."/>
+      <w:lvlJc w:val="right"/>
+      <w:pPr>
+        <w:ind w:left="3960" w:hanging="180"/>
+      </w:pPr>
+    </w:lvl>
+    <w:lvl w:ilvl="6" w:tplc="0409000F" w:tentative="1">
+      <w:start w:val="1"/>
+      <w:numFmt w:val="decimal"/>
+      <w:lvlText w:val="%7."/>
+      <w:lvlJc w:val="left"/>
+      <w:pPr>
+        <w:ind w:left="4680" w:hanging="360"/>
+      </w:pPr>
+    </w:lvl>
+    <w:lvl w:ilvl="7" w:tplc="04090019" w:tentative="1">
+      <w:start w:val="1"/>
+      <w:numFmt w:val="lowerLetter"/>
+      <w:lvlText w:val="%8."/>
+      <w:lvlJc w:val="left"/>
+      <w:pPr>
+        <w:ind w:left="5400" w:hanging="360"/>
+      </w:pPr>
+    </w:lvl>
+    <w:lvl w:ilvl="8" w:tplc="0409001B" w:tentative="1">
+      <w:start w:val="1"/>
+      <w:numFmt w:val="lowerRoman"/>
+      <w:lvlText w:val="%9."/>
+      <w:lvlJc w:val="right"/>
+      <w:pPr>
+        <w:ind w:left="6120" w:hanging="180"/>
+      </w:pPr>
     </w:lvl>
   </w:abstractNum>
   <w:num w:numId="1">
@@ -10768,6 +11069,9 @@
   </w:num>
   <w:num w:numId="8">
     <w:abstractNumId w:val="6"/>
+  </w:num>
+  <w:num w:numId="9">
+    <w:abstractNumId w:val="8"/>
   </w:num>
 </w:numbering>
 </file>
@@ -11048,6 +11352,7 @@
   <w:style w:type="character" w:default="1" w:styleId="DefaultParagraphFont">
     <w:name w:val="Default Paragraph Font"/>
     <w:uiPriority w:val="1"/>
+    <w:semiHidden/>
     <w:unhideWhenUsed/>
   </w:style>
   <w:style w:type="table" w:default="1" w:styleId="TableNormal">
@@ -11626,6 +11931,7 @@
   <w:style w:type="character" w:default="1" w:styleId="DefaultParagraphFont">
     <w:name w:val="Default Paragraph Font"/>
     <w:uiPriority w:val="1"/>
+    <w:semiHidden/>
     <w:unhideWhenUsed/>
   </w:style>
   <w:style w:type="table" w:default="1" w:styleId="TableNormal">

</xml_diff>